<commit_message>
updated doc files to include github link
</commit_message>
<xml_diff>
--- a/Fundamentals on HTML, Javascript & Server Basics/Assignment 1/Doc.docx
+++ b/Fundamentals on HTML, Javascript & Server Basics/Assignment 1/Doc.docx
@@ -15,6 +15,31 @@
         </w:rPr>
         <w:t>Assignment 1:</w:t>
       </w:r>
+      <w:r>
+        <w:rPr>
+          <w:lang w:val="en-US"/>
+        </w:rPr>
+        <w:t xml:space="preserve"> </w:t>
+      </w:r>
+      <w:hyperlink r:id="rId4" w:history="1">
+        <w:r>
+          <w:rPr>
+            <w:rStyle w:val="Hyperlink"/>
+            <w:lang w:val="en-US"/>
+          </w:rPr>
+          <w:t>https://github.com/swairik/Antwalk-Assignments/tree/main/Fundamentals%20on%20HTML%2C%20Javascript%20%26%20Server%20Basics/Assignment%201</w:t>
+        </w:r>
+      </w:hyperlink>
+    </w:p>
+    <w:p>
+      <w:pPr>
+        <w:pStyle w:val="NoSpacing"/>
+        <w:rPr>
+          <w:lang w:val="en-US"/>
+        </w:rPr>
+      </w:pPr>
+      <w:bookmarkStart w:id="0" w:name="_GoBack"/>
+      <w:bookmarkEnd w:id="0"/>
     </w:p>
     <w:p>
       <w:pPr>
@@ -52,7 +77,7 @@
                     <pic:cNvPicPr/>
                   </pic:nvPicPr>
                   <pic:blipFill>
-                    <a:blip r:embed="rId4">
+                    <a:blip r:embed="rId5">
                       <a:extLst>
                         <a:ext uri="{28A0092B-C50C-407E-A947-70E740481C1C}">
                           <a14:useLocalDpi xmlns:a14="http://schemas.microsoft.com/office/drawing/2010/main" val="0"/>
@@ -84,14 +109,12 @@
           </wp:anchor>
         </w:drawing>
       </w:r>
-      <w:proofErr w:type="gramStart"/>
       <w:r>
         <w:rPr>
           <w:lang w:val="en-US"/>
         </w:rPr>
         <w:t>Timetable :</w:t>
       </w:r>
-      <w:proofErr w:type="gramEnd"/>
     </w:p>
     <w:p>
       <w:pPr>
@@ -151,7 +174,7 @@
                     <pic:cNvPicPr/>
                   </pic:nvPicPr>
                   <pic:blipFill>
-                    <a:blip r:embed="rId5">
+                    <a:blip r:embed="rId6">
                       <a:extLst>
                         <a:ext uri="{28A0092B-C50C-407E-A947-70E740481C1C}">
                           <a14:useLocalDpi xmlns:a14="http://schemas.microsoft.com/office/drawing/2010/main" val="0"/>
@@ -243,16 +266,8 @@
         <w:rPr>
           <w:lang w:val="en-US"/>
         </w:rPr>
-        <w:t xml:space="preserve">Seminar </w:t>
+        <w:t>Seminar Table :</w:t>
       </w:r>
-      <w:proofErr w:type="gramStart"/>
-      <w:r>
-        <w:rPr>
-          <w:lang w:val="en-US"/>
-        </w:rPr>
-        <w:t>Table :</w:t>
-      </w:r>
-      <w:proofErr w:type="gramEnd"/>
     </w:p>
     <w:p>
       <w:pPr>
@@ -291,7 +306,7 @@
                     <pic:cNvPicPr/>
                   </pic:nvPicPr>
                   <pic:blipFill>
-                    <a:blip r:embed="rId6">
+                    <a:blip r:embed="rId7">
                       <a:extLst>
                         <a:ext uri="{28A0092B-C50C-407E-A947-70E740481C1C}">
                           <a14:useLocalDpi xmlns:a14="http://schemas.microsoft.com/office/drawing/2010/main" val="0"/>
@@ -695,7 +710,7 @@
                     <pic:cNvPicPr/>
                   </pic:nvPicPr>
                   <pic:blipFill>
-                    <a:blip r:embed="rId7">
+                    <a:blip r:embed="rId8">
                       <a:extLst>
                         <a:ext uri="{28A0092B-C50C-407E-A947-70E740481C1C}">
                           <a14:useLocalDpi xmlns:a14="http://schemas.microsoft.com/office/drawing/2010/main" val="0"/>
@@ -1133,7 +1148,7 @@
                     <pic:cNvPicPr/>
                   </pic:nvPicPr>
                   <pic:blipFill>
-                    <a:blip r:embed="rId8">
+                    <a:blip r:embed="rId9">
                       <a:extLst>
                         <a:ext uri="{28A0092B-C50C-407E-A947-70E740481C1C}">
                           <a14:useLocalDpi xmlns:a14="http://schemas.microsoft.com/office/drawing/2010/main" val="0"/>
@@ -1251,8 +1266,6 @@
           <w:lang w:val="en-US"/>
         </w:rPr>
       </w:pPr>
-      <w:bookmarkStart w:id="0" w:name="_GoBack"/>
-      <w:bookmarkEnd w:id="0"/>
     </w:p>
     <w:sectPr>
       <w:pgSz w:w="11906" w:h="16838"/>
@@ -1694,6 +1707,17 @@
       <w:spacing w:after="0" w:line="240" w:lineRule="auto"/>
     </w:pPr>
   </w:style>
+  <w:style w:type="character" w:styleId="Hyperlink">
+    <w:name w:val="Hyperlink"/>
+    <w:basedOn w:val="DefaultParagraphFont"/>
+    <w:uiPriority w:val="99"/>
+    <w:unhideWhenUsed/>
+    <w:rsid w:val="007D5925"/>
+    <w:rPr>
+      <w:color w:val="0563C1" w:themeColor="hyperlink"/>
+      <w:u w:val="single"/>
+    </w:rPr>
+  </w:style>
 </w:styles>
 </file>
 

</xml_diff>